<commit_message>
Add rounding and headers
</commit_message>
<xml_diff>
--- a/_extensions/noaa-fisheries-memo-to-record/noaa-fisheries-memo-to-record-template.docx
+++ b/_extensions/noaa-fisheries-memo-to-record/noaa-fisheries-memo-to-record-template.docx
@@ -4,105 +4,55 @@
   <w:body>
     <w:p>
       <w:pPr>
-        <w:rPr>
-          <w:rFonts w:cs="Times New Roman"/>
-          <w:bCs/>
-        </w:rPr>
+        <w:pStyle w:val="Heading1"/>
       </w:pPr>
       <w:r>
-        <w:rPr>
-          <w:rFonts w:cs="Times New Roman"/>
-          <w:bCs/>
-        </w:rPr>
         <w:t>Head</w:t>
       </w:r>
       <w:r>
-        <w:rPr>
-          <w:rFonts w:cs="Times New Roman"/>
-          <w:bCs/>
-        </w:rPr>
         <w:t>ing</w:t>
       </w:r>
       <w:r>
-        <w:rPr>
-          <w:rFonts w:cs="Times New Roman"/>
-          <w:bCs/>
-        </w:rPr>
         <w:t xml:space="preserve"> 1</w:t>
       </w:r>
     </w:p>
     <w:p>
       <w:pPr>
-        <w:rPr>
-          <w:rFonts w:cs="Times New Roman"/>
-          <w:bCs/>
-        </w:rPr>
+        <w:pStyle w:val="Heading2"/>
       </w:pPr>
       <w:r>
-        <w:rPr>
-          <w:rFonts w:cs="Times New Roman"/>
-          <w:bCs/>
-        </w:rPr>
         <w:t>Heading 2</w:t>
       </w:r>
     </w:p>
     <w:p>
       <w:pPr>
-        <w:rPr>
-          <w:rFonts w:cs="Times New Roman"/>
-          <w:bCs/>
-        </w:rPr>
+        <w:pStyle w:val="Heading3"/>
       </w:pPr>
       <w:r>
-        <w:rPr>
-          <w:rFonts w:cs="Times New Roman"/>
-          <w:bCs/>
-        </w:rPr>
         <w:t>Heading 3</w:t>
       </w:r>
     </w:p>
     <w:p>
       <w:pPr>
-        <w:rPr>
-          <w:rFonts w:cs="Times New Roman"/>
-          <w:bCs/>
-        </w:rPr>
+        <w:pStyle w:val="Heading4"/>
       </w:pPr>
       <w:r>
-        <w:rPr>
-          <w:rFonts w:cs="Times New Roman"/>
-          <w:bCs/>
-        </w:rPr>
         <w:t>Heading 4</w:t>
       </w:r>
     </w:p>
     <w:p>
       <w:pPr>
-        <w:rPr>
-          <w:rFonts w:cs="Times New Roman"/>
-          <w:bCs/>
-        </w:rPr>
+        <w:pStyle w:val="Heading5"/>
       </w:pPr>
       <w:r>
-        <w:rPr>
-          <w:rFonts w:cs="Times New Roman"/>
-          <w:bCs/>
-        </w:rPr>
         <w:t>Heading 5</w:t>
       </w:r>
     </w:p>
     <w:p>
       <w:pPr>
-        <w:rPr>
-          <w:rFonts w:cs="Times New Roman"/>
-          <w:bCs/>
-        </w:rPr>
+        <w:pStyle w:val="Heading6"/>
       </w:pPr>
       <w:r>
-        <w:rPr>
-          <w:rFonts w:cs="Times New Roman"/>
-          <w:bCs/>
-        </w:rPr>
         <w:t>Heading 6</w:t>
       </w:r>
     </w:p>
@@ -991,18 +941,15 @@
     <w:link w:val="Heading1Char"/>
     <w:uiPriority w:val="9"/>
     <w:qFormat/>
-    <w:rsid w:val="00CE36B9"/>
-    <w:pPr>
-      <w:keepNext/>
-      <w:keepLines/>
-      <w:spacing w:before="240"/>
+    <w:rsid w:val="00712DF2"/>
+    <w:pPr>
       <w:outlineLvl w:val="0"/>
     </w:pPr>
     <w:rPr>
-      <w:rFonts w:asciiTheme="majorHAnsi" w:eastAsiaTheme="majorEastAsia" w:hAnsiTheme="majorHAnsi" w:cstheme="majorBidi"/>
-      <w:color w:val="2F5496" w:themeColor="accent1" w:themeShade="BF"/>
-      <w:sz w:val="32"/>
-      <w:szCs w:val="32"/>
+      <w:rFonts w:cs="Times New Roman"/>
+      <w:b/>
+      <w:sz w:val="40"/>
+      <w:szCs w:val="40"/>
     </w:rPr>
   </w:style>
   <w:style w:type="paragraph" w:styleId="Heading2">
@@ -1013,18 +960,15 @@
     <w:uiPriority w:val="9"/>
     <w:unhideWhenUsed/>
     <w:qFormat/>
-    <w:rsid w:val="00CE36B9"/>
-    <w:pPr>
-      <w:keepNext/>
-      <w:keepLines/>
-      <w:spacing w:before="40"/>
+    <w:rsid w:val="00712DF2"/>
+    <w:pPr>
       <w:outlineLvl w:val="1"/>
     </w:pPr>
     <w:rPr>
-      <w:rFonts w:asciiTheme="majorHAnsi" w:eastAsiaTheme="majorEastAsia" w:hAnsiTheme="majorHAnsi" w:cstheme="majorBidi"/>
-      <w:color w:val="2F5496" w:themeColor="accent1" w:themeShade="BF"/>
-      <w:sz w:val="26"/>
-      <w:szCs w:val="26"/>
+      <w:rFonts w:cs="Times New Roman"/>
+      <w:b/>
+      <w:sz w:val="36"/>
+      <w:szCs w:val="36"/>
     </w:rPr>
   </w:style>
   <w:style w:type="paragraph" w:styleId="Heading3">
@@ -1035,16 +979,15 @@
     <w:uiPriority w:val="9"/>
     <w:unhideWhenUsed/>
     <w:qFormat/>
-    <w:rsid w:val="00CE36B9"/>
-    <w:pPr>
-      <w:keepNext/>
-      <w:keepLines/>
-      <w:spacing w:before="40"/>
+    <w:rsid w:val="00712DF2"/>
+    <w:pPr>
       <w:outlineLvl w:val="2"/>
     </w:pPr>
     <w:rPr>
-      <w:rFonts w:asciiTheme="majorHAnsi" w:eastAsiaTheme="majorEastAsia" w:hAnsiTheme="majorHAnsi" w:cstheme="majorBidi"/>
-      <w:color w:val="1F3763" w:themeColor="accent1" w:themeShade="7F"/>
+      <w:rFonts w:cs="Times New Roman"/>
+      <w:b/>
+      <w:sz w:val="32"/>
+      <w:szCs w:val="32"/>
     </w:rPr>
   </w:style>
   <w:style w:type="paragraph" w:styleId="Heading4">
@@ -1055,18 +998,51 @@
     <w:uiPriority w:val="9"/>
     <w:unhideWhenUsed/>
     <w:qFormat/>
-    <w:rsid w:val="00CE36B9"/>
-    <w:pPr>
-      <w:keepNext/>
-      <w:keepLines/>
-      <w:spacing w:before="40"/>
+    <w:rsid w:val="00712DF2"/>
+    <w:pPr>
       <w:outlineLvl w:val="3"/>
     </w:pPr>
     <w:rPr>
-      <w:rFonts w:asciiTheme="majorHAnsi" w:eastAsiaTheme="majorEastAsia" w:hAnsiTheme="majorHAnsi" w:cstheme="majorBidi"/>
-      <w:i/>
-      <w:iCs/>
-      <w:color w:val="2F5496" w:themeColor="accent1" w:themeShade="BF"/>
+      <w:rFonts w:cs="Times New Roman"/>
+      <w:b/>
+      <w:sz w:val="28"/>
+      <w:szCs w:val="28"/>
+    </w:rPr>
+  </w:style>
+  <w:style w:type="paragraph" w:styleId="Heading5">
+    <w:name w:val="heading 5"/>
+    <w:basedOn w:val="Normal"/>
+    <w:next w:val="Normal"/>
+    <w:link w:val="Heading5Char"/>
+    <w:uiPriority w:val="9"/>
+    <w:unhideWhenUsed/>
+    <w:qFormat/>
+    <w:rsid w:val="00712DF2"/>
+    <w:pPr>
+      <w:outlineLvl w:val="4"/>
+    </w:pPr>
+    <w:rPr>
+      <w:rFonts w:cs="Times New Roman"/>
+      <w:b/>
+    </w:rPr>
+  </w:style>
+  <w:style w:type="paragraph" w:styleId="Heading6">
+    <w:name w:val="heading 6"/>
+    <w:basedOn w:val="Normal"/>
+    <w:next w:val="Normal"/>
+    <w:link w:val="Heading6Char"/>
+    <w:uiPriority w:val="9"/>
+    <w:unhideWhenUsed/>
+    <w:qFormat/>
+    <w:rsid w:val="00712DF2"/>
+    <w:pPr>
+      <w:outlineLvl w:val="5"/>
+    </w:pPr>
+    <w:rPr>
+      <w:rFonts w:cs="Times New Roman"/>
+      <w:b/>
+      <w:sz w:val="20"/>
+      <w:szCs w:val="20"/>
     </w:rPr>
   </w:style>
   <w:style w:type="character" w:default="1" w:styleId="DefaultParagraphFont">
@@ -1101,12 +1077,12 @@
     <w:basedOn w:val="DefaultParagraphFont"/>
     <w:link w:val="Heading1"/>
     <w:uiPriority w:val="9"/>
-    <w:rsid w:val="00CE36B9"/>
-    <w:rPr>
-      <w:rFonts w:asciiTheme="majorHAnsi" w:eastAsiaTheme="majorEastAsia" w:hAnsiTheme="majorHAnsi" w:cstheme="majorBidi"/>
-      <w:color w:val="2F5496" w:themeColor="accent1" w:themeShade="BF"/>
-      <w:sz w:val="32"/>
-      <w:szCs w:val="32"/>
+    <w:rsid w:val="00712DF2"/>
+    <w:rPr>
+      <w:rFonts w:ascii="Times New Roman" w:hAnsi="Times New Roman" w:cs="Times New Roman"/>
+      <w:b/>
+      <w:sz w:val="40"/>
+      <w:szCs w:val="40"/>
     </w:rPr>
   </w:style>
   <w:style w:type="character" w:customStyle="1" w:styleId="Heading2Char">
@@ -1114,12 +1090,12 @@
     <w:basedOn w:val="DefaultParagraphFont"/>
     <w:link w:val="Heading2"/>
     <w:uiPriority w:val="9"/>
-    <w:rsid w:val="00CE36B9"/>
-    <w:rPr>
-      <w:rFonts w:asciiTheme="majorHAnsi" w:eastAsiaTheme="majorEastAsia" w:hAnsiTheme="majorHAnsi" w:cstheme="majorBidi"/>
-      <w:color w:val="2F5496" w:themeColor="accent1" w:themeShade="BF"/>
-      <w:sz w:val="26"/>
-      <w:szCs w:val="26"/>
+    <w:rsid w:val="00712DF2"/>
+    <w:rPr>
+      <w:rFonts w:ascii="Times New Roman" w:hAnsi="Times New Roman" w:cs="Times New Roman"/>
+      <w:b/>
+      <w:sz w:val="36"/>
+      <w:szCs w:val="36"/>
     </w:rPr>
   </w:style>
   <w:style w:type="character" w:customStyle="1" w:styleId="Heading3Char">
@@ -1127,10 +1103,12 @@
     <w:basedOn w:val="DefaultParagraphFont"/>
     <w:link w:val="Heading3"/>
     <w:uiPriority w:val="9"/>
-    <w:rsid w:val="00CE36B9"/>
-    <w:rPr>
-      <w:rFonts w:asciiTheme="majorHAnsi" w:eastAsiaTheme="majorEastAsia" w:hAnsiTheme="majorHAnsi" w:cstheme="majorBidi"/>
-      <w:color w:val="1F3763" w:themeColor="accent1" w:themeShade="7F"/>
+    <w:rsid w:val="00712DF2"/>
+    <w:rPr>
+      <w:rFonts w:ascii="Times New Roman" w:hAnsi="Times New Roman" w:cs="Times New Roman"/>
+      <w:b/>
+      <w:sz w:val="32"/>
+      <w:szCs w:val="32"/>
     </w:rPr>
   </w:style>
   <w:style w:type="character" w:customStyle="1" w:styleId="Heading4Char">
@@ -1138,12 +1116,12 @@
     <w:basedOn w:val="DefaultParagraphFont"/>
     <w:link w:val="Heading4"/>
     <w:uiPriority w:val="9"/>
-    <w:rsid w:val="00CE36B9"/>
-    <w:rPr>
-      <w:rFonts w:asciiTheme="majorHAnsi" w:eastAsiaTheme="majorEastAsia" w:hAnsiTheme="majorHAnsi" w:cstheme="majorBidi"/>
-      <w:i/>
-      <w:iCs/>
-      <w:color w:val="2F5496" w:themeColor="accent1" w:themeShade="BF"/>
+    <w:rsid w:val="00712DF2"/>
+    <w:rPr>
+      <w:rFonts w:ascii="Times New Roman" w:hAnsi="Times New Roman" w:cs="Times New Roman"/>
+      <w:b/>
+      <w:sz w:val="28"/>
+      <w:szCs w:val="28"/>
     </w:rPr>
   </w:style>
   <w:style w:type="paragraph" w:styleId="Header">
@@ -1228,6 +1206,30 @@
     <w:rsid w:val="00D66763"/>
     <w:rPr>
       <w:rFonts w:ascii="Times New Roman" w:eastAsia="Times New Roman" w:hAnsi="Times New Roman" w:cs="Times New Roman"/>
+      <w:szCs w:val="20"/>
+    </w:rPr>
+  </w:style>
+  <w:style w:type="character" w:customStyle="1" w:styleId="Heading5Char">
+    <w:name w:val="Heading 5 Char"/>
+    <w:basedOn w:val="DefaultParagraphFont"/>
+    <w:link w:val="Heading5"/>
+    <w:uiPriority w:val="9"/>
+    <w:rsid w:val="00712DF2"/>
+    <w:rPr>
+      <w:rFonts w:ascii="Times New Roman" w:hAnsi="Times New Roman" w:cs="Times New Roman"/>
+      <w:b/>
+    </w:rPr>
+  </w:style>
+  <w:style w:type="character" w:customStyle="1" w:styleId="Heading6Char">
+    <w:name w:val="Heading 6 Char"/>
+    <w:basedOn w:val="DefaultParagraphFont"/>
+    <w:link w:val="Heading6"/>
+    <w:uiPriority w:val="9"/>
+    <w:rsid w:val="00712DF2"/>
+    <w:rPr>
+      <w:rFonts w:ascii="Times New Roman" w:hAnsi="Times New Roman" w:cs="Times New Roman"/>
+      <w:b/>
+      <w:sz w:val="20"/>
       <w:szCs w:val="20"/>
     </w:rPr>
   </w:style>

</xml_diff>